<commit_message>
almost done sequence diagrams
</commit_message>
<xml_diff>
--- a/Course Documents/W04 - Money/week4ExampleNAA.docx
+++ b/Course Documents/W04 - Money/week4ExampleNAA.docx
@@ -81,21 +81,7 @@
         <w:rPr>
           <w:lang w:val="en-US"/>
         </w:rPr>
-        <w:t xml:space="preserve">Bob Smith owns Bob’s </w:t>
-      </w:r>
-      <w:proofErr w:type="gramStart"/>
-      <w:r>
-        <w:rPr>
-          <w:lang w:val="en-US"/>
-        </w:rPr>
-        <w:t>Autos</w:t>
-      </w:r>
-      <w:proofErr w:type="gramEnd"/>
-      <w:r>
-        <w:rPr>
-          <w:lang w:val="en-US"/>
-        </w:rPr>
-        <w:t xml:space="preserve"> a small business specializing in the repair and sale of older model vehicles.</w:t>
+        <w:t>Bob Smith owns Bob’s Autos a small business specializing in the repair and sale of older model vehicles.</w:t>
       </w:r>
     </w:p>
     <w:p>
@@ -1182,8 +1168,10 @@
       </w:pPr>
       <w:r>
         <w:rPr>
-          <w:lang w:val="en-US"/>
-        </w:rPr>
+          <w:noProof/>
+          <w:lang w:val="en-US"/>
+        </w:rPr>
+        <w:lastRenderedPageBreak/>
         <w:drawing>
           <wp:inline distT="0" distB="0" distL="0" distR="0" wp14:anchorId="1CB16ACD" wp14:editId="5D5AF13E">
             <wp:extent cx="5438775" cy="1419225"/>
@@ -1231,12 +1219,14 @@
       </w:pPr>
       <w:r>
         <w:rPr>
-          <w:lang w:val="en-US"/>
-        </w:rPr>
+          <w:noProof/>
+          <w:lang w:val="en-US"/>
+        </w:rPr>
+        <w:lastRenderedPageBreak/>
         <w:drawing>
-          <wp:inline distT="0" distB="0" distL="0" distR="0" wp14:anchorId="238B5B24" wp14:editId="343428FB">
-            <wp:extent cx="8467725" cy="9258300"/>
-            <wp:effectExtent l="0" t="0" r="9525" b="0"/>
+          <wp:inline distT="0" distB="0" distL="0" distR="0" wp14:anchorId="238B5B24" wp14:editId="1B13F85D">
+            <wp:extent cx="6831450" cy="7469257"/>
+            <wp:effectExtent l="0" t="0" r="7620" b="0"/>
             <wp:docPr id="1395415620" name="Picture 1" descr="A diagram of a computer&#10;&#10;Description automatically generated"/>
             <wp:cNvGraphicFramePr>
               <a:graphicFrameLocks xmlns:a="http://schemas.openxmlformats.org/drawingml/2006/main" noChangeAspect="1"/>
@@ -1257,7 +1247,7 @@
                   <pic:spPr>
                     <a:xfrm>
                       <a:off x="0" y="0"/>
-                      <a:ext cx="8467725" cy="9258300"/>
+                      <a:ext cx="6846596" cy="7485817"/>
                     </a:xfrm>
                     <a:prstGeom prst="rect">
                       <a:avLst/>

</xml_diff>